<commit_message>
updateCustomer and createCustomer methods are fixed
</commit_message>
<xml_diff>
--- a/src/docs/WebServiceDevelopment.docx
+++ b/src/docs/WebServiceDevelopment.docx
@@ -1,6 +1,6 @@
 
 <file path=word/document.xml><?xml version="1.0" encoding="utf-8"?>
-<w:document xmlns:wpc="http://schemas.microsoft.com/office/word/2010/wordprocessingCanvas" xmlns:cx="http://schemas.microsoft.com/office/drawing/2014/chartex" xmlns:cx1="http://schemas.microsoft.com/office/drawing/2015/9/8/chartex" xmlns:cx2="http://schemas.microsoft.com/office/drawing/2015/10/21/chartex" xmlns:cx3="http://schemas.microsoft.com/office/drawing/2016/5/9/chartex" xmlns:cx4="http://schemas.microsoft.com/office/drawing/2016/5/10/chartex" xmlns:cx5="http://schemas.microsoft.com/office/drawing/2016/5/11/chartex" xmlns:cx6="http://schemas.microsoft.com/office/drawing/2016/5/12/chartex" xmlns:cx7="http://schemas.microsoft.com/office/drawing/2016/5/13/chartex" xmlns:cx8="http://schemas.microsoft.com/office/drawing/2016/5/14/chartex" xmlns:mc="http://schemas.openxmlformats.org/markup-compatibility/2006" xmlns:aink="http://schemas.microsoft.com/office/drawing/2016/ink" xmlns:am3d="http://schemas.microsoft.com/office/drawing/2017/model3d" xmlns:o="urn:schemas-microsoft-com:office:office" xmlns:oel="http://schemas.microsoft.com/office/2019/extlst" xmlns:r="http://schemas.openxmlformats.org/officeDocument/2006/relationships" xmlns:m="http://schemas.openxmlformats.org/officeDocument/2006/math" xmlns:v="urn:schemas-microsoft-com:vml" xmlns:wp14="http://schemas.microsoft.com/office/word/2010/wordprocessingDrawing" xmlns:wp="http://schemas.openxmlformats.org/drawingml/2006/wordprocessingDrawing" xmlns:w10="urn:schemas-microsoft-com:office:word" xmlns:w="http://schemas.openxmlformats.org/wordprocessingml/2006/main" xmlns:w14="http://schemas.microsoft.com/office/word/2010/wordml" xmlns:w15="http://schemas.microsoft.com/office/word/2012/wordml" xmlns:w16cex="http://schemas.microsoft.com/office/word/2018/wordml/cex" xmlns:w16cid="http://schemas.microsoft.com/office/word/2016/wordml/cid" xmlns:w16="http://schemas.microsoft.com/office/word/2018/wordml" xmlns:w16du="http://schemas.microsoft.com/office/word/2023/wordml/word16du" xmlns:w16sdtdh="http://schemas.microsoft.com/office/word/2020/wordml/sdtdatahash" xmlns:w16se="http://schemas.microsoft.com/office/word/2015/wordml/symex" xmlns:wpg="http://schemas.microsoft.com/office/word/2010/wordprocessingGroup" xmlns:wpi="http://schemas.microsoft.com/office/word/2010/wordprocessingInk" xmlns:wne="http://schemas.microsoft.com/office/word/2006/wordml" xmlns:wps="http://schemas.microsoft.com/office/word/2010/wordprocessingShape" mc:Ignorable="w14 w15 w16se w16cid w16 w16cex w16sdtdh w16du wp14">
+<w:document xmlns:wpc="http://schemas.microsoft.com/office/word/2010/wordprocessingCanvas" xmlns:cx="http://schemas.microsoft.com/office/drawing/2014/chartex" xmlns:cx1="http://schemas.microsoft.com/office/drawing/2015/9/8/chartex" xmlns:cx2="http://schemas.microsoft.com/office/drawing/2015/10/21/chartex" xmlns:cx3="http://schemas.microsoft.com/office/drawing/2016/5/9/chartex" xmlns:cx4="http://schemas.microsoft.com/office/drawing/2016/5/10/chartex" xmlns:cx5="http://schemas.microsoft.com/office/drawing/2016/5/11/chartex" xmlns:cx6="http://schemas.microsoft.com/office/drawing/2016/5/12/chartex" xmlns:cx7="http://schemas.microsoft.com/office/drawing/2016/5/13/chartex" xmlns:cx8="http://schemas.microsoft.com/office/drawing/2016/5/14/chartex" xmlns:mc="http://schemas.openxmlformats.org/markup-compatibility/2006" xmlns:aink="http://schemas.microsoft.com/office/drawing/2016/ink" xmlns:am3d="http://schemas.microsoft.com/office/drawing/2017/model3d" xmlns:o="urn:schemas-microsoft-com:office:office" xmlns:oel="http://schemas.microsoft.com/office/2019/extlst" xmlns:r="http://schemas.openxmlformats.org/officeDocument/2006/relationships" xmlns:m="http://schemas.openxmlformats.org/officeDocument/2006/math" xmlns:v="urn:schemas-microsoft-com:vml" xmlns:wp14="http://schemas.microsoft.com/office/word/2010/wordprocessingDrawing" xmlns:wp="http://schemas.openxmlformats.org/drawingml/2006/wordprocessingDrawing" xmlns:w10="urn:schemas-microsoft-com:office:word" xmlns:w="http://schemas.openxmlformats.org/wordprocessingml/2006/main" xmlns:w14="http://schemas.microsoft.com/office/word/2010/wordml" xmlns:w15="http://schemas.microsoft.com/office/word/2012/wordml" xmlns:w16cex="http://schemas.microsoft.com/office/word/2018/wordml/cex" xmlns:w16cid="http://schemas.microsoft.com/office/word/2016/wordml/cid" xmlns:w16="http://schemas.microsoft.com/office/word/2018/wordml" xmlns:w16du="http://schemas.microsoft.com/office/word/2023/wordml/word16du" xmlns:w16sdtdh="http://schemas.microsoft.com/office/word/2020/wordml/sdtdatahash" xmlns:w16sdtfl="http://schemas.microsoft.com/office/word/2024/wordml/sdtformatlock" xmlns:w16se="http://schemas.microsoft.com/office/word/2015/wordml/symex" xmlns:wpg="http://schemas.microsoft.com/office/word/2010/wordprocessingGroup" xmlns:wpi="http://schemas.microsoft.com/office/word/2010/wordprocessingInk" xmlns:wne="http://schemas.microsoft.com/office/word/2006/wordml" xmlns:wps="http://schemas.microsoft.com/office/word/2010/wordprocessingShape" mc:Ignorable="w14 w15 w16se w16cid w16 w16cex w16sdtdh w16sdtfl w16du wp14">
   <w:body>
     <w:sdt>
       <w:sdtPr>
@@ -5036,6 +5036,13 @@
       <w:bookmarkEnd w:id="19"/>
     </w:p>
     <w:p>
+      <w:pPr>
+        <w:rPr>
+          <w:rStyle w:val="Hyperlink"/>
+          <w:i/>
+          <w:iCs/>
+        </w:rPr>
+      </w:pPr>
       <w:r>
         <w:rPr>
           <w:b/>
@@ -5062,10 +5069,481 @@
             <w:i/>
             <w:iCs/>
           </w:rPr>
-          <w:t>{id}</w:t>
+          <w:t>{emailAddress}</w:t>
         </w:r>
       </w:hyperlink>
     </w:p>
+    <w:p/>
+    <w:tbl>
+      <w:tblPr>
+        <w:tblStyle w:val="PlainTable1"/>
+        <w:tblW w:w="0" w:type="auto"/>
+        <w:tblLook w:val="04A0" w:firstRow="1" w:lastRow="0" w:firstColumn="1" w:lastColumn="0" w:noHBand="0" w:noVBand="1"/>
+      </w:tblPr>
+      <w:tblGrid>
+        <w:gridCol w:w="4531"/>
+        <w:gridCol w:w="4531"/>
+      </w:tblGrid>
+      <w:tr>
+        <w:trPr>
+          <w:cnfStyle w:val="100000000000" w:firstRow="1" w:lastRow="0" w:firstColumn="0" w:lastColumn="0" w:oddVBand="0" w:evenVBand="0" w:oddHBand="0" w:evenHBand="0" w:firstRowFirstColumn="0" w:firstRowLastColumn="0" w:lastRowFirstColumn="0" w:lastRowLastColumn="0"/>
+        </w:trPr>
+        <w:tc>
+          <w:tcPr>
+            <w:cnfStyle w:val="001000000000" w:firstRow="0" w:lastRow="0" w:firstColumn="1" w:lastColumn="0" w:oddVBand="0" w:evenVBand="0" w:oddHBand="0" w:evenHBand="0" w:firstRowFirstColumn="0" w:firstRowLastColumn="0" w:lastRowFirstColumn="0" w:lastRowLastColumn="0"/>
+            <w:tcW w:w="4531" w:type="dxa"/>
+          </w:tcPr>
+          <w:p>
+            <w:r>
+              <w:t>Request</w:t>
+            </w:r>
+          </w:p>
+        </w:tc>
+        <w:tc>
+          <w:tcPr>
+            <w:tcW w:w="4531" w:type="dxa"/>
+          </w:tcPr>
+          <w:p>
+            <w:pPr>
+              <w:cnfStyle w:val="100000000000" w:firstRow="1" w:lastRow="0" w:firstColumn="0" w:lastColumn="0" w:oddVBand="0" w:evenVBand="0" w:oddHBand="0" w:evenHBand="0" w:firstRowFirstColumn="0" w:firstRowLastColumn="0" w:lastRowFirstColumn="0" w:lastRowLastColumn="0"/>
+            </w:pPr>
+            <w:r>
+              <w:t>Response</w:t>
+            </w:r>
+          </w:p>
+        </w:tc>
+      </w:tr>
+      <w:tr>
+        <w:trPr>
+          <w:cnfStyle w:val="000000100000" w:firstRow="0" w:lastRow="0" w:firstColumn="0" w:lastColumn="0" w:oddVBand="0" w:evenVBand="0" w:oddHBand="1" w:evenHBand="0" w:firstRowFirstColumn="0" w:firstRowLastColumn="0" w:lastRowFirstColumn="0" w:lastRowLastColumn="0"/>
+        </w:trPr>
+        <w:tc>
+          <w:tcPr>
+            <w:cnfStyle w:val="001000000000" w:firstRow="0" w:lastRow="0" w:firstColumn="1" w:lastColumn="0" w:oddVBand="0" w:evenVBand="0" w:oddHBand="0" w:evenHBand="0" w:firstRowFirstColumn="0" w:firstRowLastColumn="0" w:lastRowFirstColumn="0" w:lastRowLastColumn="0"/>
+            <w:tcW w:w="4531" w:type="dxa"/>
+          </w:tcPr>
+          <w:p>
+            <w:r>
+              <w:t>PUT</w:t>
+            </w:r>
+            <w:r>
+              <w:t xml:space="preserve"> http://localhost:8080/api/customers/</w:t>
+            </w:r>
+            <w:r>
+              <w:rPr>
+                <w:rFonts w:ascii="Segoe UI" w:hAnsi="Segoe UI" w:cs="Segoe UI"/>
+                <w:b w:val="0"/>
+                <w:bCs w:val="0"/>
+                <w:color w:val="212121"/>
+                <w:sz w:val="18"/>
+                <w:szCs w:val="18"/>
+                <w:shd w:val="clear" w:color="auto" w:fill="FFFFFF"/>
+              </w:rPr>
+              <w:t xml:space="preserve"> </w:t>
+            </w:r>
+            <w:hyperlink r:id="rId13" w:history="1">
+              <w:r>
+                <w:rPr>
+                  <w:rStyle w:val="Hyperlink"/>
+                </w:rPr>
+                <w:t>alidesidero@mfo.com</w:t>
+              </w:r>
+            </w:hyperlink>
+            <w:r>
+              <w:br/>
+            </w:r>
+            <w:r>
+              <w:br/>
+            </w:r>
+            <w:r>
+              <w:t>{</w:t>
+            </w:r>
+          </w:p>
+          <w:p>
+            <w:r>
+              <w:t>       </w:t>
+            </w:r>
+          </w:p>
+          <w:p>
+            <w:r>
+              <w:t>        "name": "Ali Desidero",</w:t>
+            </w:r>
+          </w:p>
+          <w:p>
+            <w:r>
+              <w:t>        "email": "alidesidero@mfo.com",</w:t>
+            </w:r>
+          </w:p>
+          <w:p>
+            <w:r>
+              <w:t>        "phoneNumber": "01111112233",</w:t>
+            </w:r>
+          </w:p>
+          <w:p>
+            <w:r>
+              <w:t>        "addresses": [</w:t>
+            </w:r>
+          </w:p>
+          <w:p>
+            <w:r>
+              <w:t>            {</w:t>
+            </w:r>
+          </w:p>
+          <w:p>
+            <w:r>
+              <w:t xml:space="preserve">                </w:t>
+            </w:r>
+          </w:p>
+          <w:p>
+            <w:r>
+              <w:t>                "addressName": "İş",</w:t>
+            </w:r>
+          </w:p>
+          <w:p>
+            <w:r>
+              <w:t>                "street": "MFÖ Sokağı",</w:t>
+            </w:r>
+          </w:p>
+          <w:p>
+            <w:r>
+              <w:t>                "city": "Urfa",</w:t>
+            </w:r>
+          </w:p>
+          <w:p>
+            <w:r>
+              <w:t>                "state": "Türkiye",</w:t>
+            </w:r>
+          </w:p>
+          <w:p>
+            <w:r>
+              <w:t>                "postalCode": "11455"</w:t>
+            </w:r>
+          </w:p>
+          <w:p>
+            <w:r>
+              <w:t>            },</w:t>
+            </w:r>
+          </w:p>
+          <w:p>
+            <w:pPr>
+              <w:rPr>
+                <w:highlight w:val="yellow"/>
+              </w:rPr>
+            </w:pPr>
+            <w:r>
+              <w:t xml:space="preserve">            </w:t>
+            </w:r>
+            <w:r>
+              <w:rPr>
+                <w:highlight w:val="yellow"/>
+              </w:rPr>
+              <w:t>{</w:t>
+            </w:r>
+          </w:p>
+          <w:p>
+            <w:pPr>
+              <w:rPr>
+                <w:highlight w:val="yellow"/>
+              </w:rPr>
+            </w:pPr>
+            <w:r>
+              <w:rPr>
+                <w:highlight w:val="yellow"/>
+              </w:rPr>
+              <w:t xml:space="preserve">                </w:t>
+            </w:r>
+          </w:p>
+          <w:p>
+            <w:pPr>
+              <w:rPr>
+                <w:highlight w:val="yellow"/>
+              </w:rPr>
+            </w:pPr>
+            <w:r>
+              <w:rPr>
+                <w:highlight w:val="yellow"/>
+              </w:rPr>
+              <w:t>                "addressName": "Ev",</w:t>
+            </w:r>
+          </w:p>
+          <w:p>
+            <w:pPr>
+              <w:rPr>
+                <w:highlight w:val="yellow"/>
+              </w:rPr>
+            </w:pPr>
+            <w:r>
+              <w:rPr>
+                <w:highlight w:val="yellow"/>
+              </w:rPr>
+              <w:t>                "street": "Zengin Sokağı",</w:t>
+            </w:r>
+          </w:p>
+          <w:p>
+            <w:pPr>
+              <w:rPr>
+                <w:highlight w:val="yellow"/>
+              </w:rPr>
+            </w:pPr>
+            <w:r>
+              <w:rPr>
+                <w:highlight w:val="yellow"/>
+              </w:rPr>
+              <w:t>                "city": "İstanbul",</w:t>
+            </w:r>
+          </w:p>
+          <w:p>
+            <w:pPr>
+              <w:rPr>
+                <w:highlight w:val="yellow"/>
+              </w:rPr>
+            </w:pPr>
+            <w:r>
+              <w:rPr>
+                <w:highlight w:val="yellow"/>
+              </w:rPr>
+              <w:t>                "state": "Türkiye",</w:t>
+            </w:r>
+          </w:p>
+          <w:p>
+            <w:pPr>
+              <w:rPr>
+                <w:highlight w:val="yellow"/>
+              </w:rPr>
+            </w:pPr>
+            <w:r>
+              <w:rPr>
+                <w:highlight w:val="yellow"/>
+              </w:rPr>
+              <w:t>                "postalCode": "34455"</w:t>
+            </w:r>
+          </w:p>
+          <w:p>
+            <w:r>
+              <w:rPr>
+                <w:highlight w:val="yellow"/>
+              </w:rPr>
+              <w:t>            }</w:t>
+            </w:r>
+          </w:p>
+          <w:p>
+            <w:r>
+              <w:t>        ]</w:t>
+            </w:r>
+          </w:p>
+          <w:p>
+            <w:r>
+              <w:t>    }</w:t>
+            </w:r>
+          </w:p>
+          <w:p/>
+        </w:tc>
+        <w:tc>
+          <w:tcPr>
+            <w:tcW w:w="4531" w:type="dxa"/>
+          </w:tcPr>
+          <w:p>
+            <w:pPr>
+              <w:cnfStyle w:val="000000100000" w:firstRow="0" w:lastRow="0" w:firstColumn="0" w:lastColumn="0" w:oddVBand="0" w:evenVBand="0" w:oddHBand="1" w:evenHBand="0" w:firstRowFirstColumn="0" w:firstRowLastColumn="0" w:lastRowFirstColumn="0" w:lastRowLastColumn="0"/>
+            </w:pPr>
+            <w:r>
+              <w:t>{</w:t>
+            </w:r>
+          </w:p>
+          <w:p>
+            <w:pPr>
+              <w:cnfStyle w:val="000000100000" w:firstRow="0" w:lastRow="0" w:firstColumn="0" w:lastColumn="0" w:oddVBand="0" w:evenVBand="0" w:oddHBand="1" w:evenHBand="0" w:firstRowFirstColumn="0" w:firstRowLastColumn="0" w:lastRowFirstColumn="0" w:lastRowLastColumn="0"/>
+            </w:pPr>
+            <w:r>
+              <w:t>    "customerId": 17,</w:t>
+            </w:r>
+          </w:p>
+          <w:p>
+            <w:pPr>
+              <w:cnfStyle w:val="000000100000" w:firstRow="0" w:lastRow="0" w:firstColumn="0" w:lastColumn="0" w:oddVBand="0" w:evenVBand="0" w:oddHBand="1" w:evenHBand="0" w:firstRowFirstColumn="0" w:firstRowLastColumn="0" w:lastRowFirstColumn="0" w:lastRowLastColumn="0"/>
+            </w:pPr>
+            <w:r>
+              <w:t>    "name": "Ali Desidero",</w:t>
+            </w:r>
+          </w:p>
+          <w:p>
+            <w:pPr>
+              <w:cnfStyle w:val="000000100000" w:firstRow="0" w:lastRow="0" w:firstColumn="0" w:lastColumn="0" w:oddVBand="0" w:evenVBand="0" w:oddHBand="1" w:evenHBand="0" w:firstRowFirstColumn="0" w:firstRowLastColumn="0" w:lastRowFirstColumn="0" w:lastRowLastColumn="0"/>
+            </w:pPr>
+            <w:r>
+              <w:t>    "email": "alidesidero@mfo.com",</w:t>
+            </w:r>
+          </w:p>
+          <w:p>
+            <w:pPr>
+              <w:cnfStyle w:val="000000100000" w:firstRow="0" w:lastRow="0" w:firstColumn="0" w:lastColumn="0" w:oddVBand="0" w:evenVBand="0" w:oddHBand="1" w:evenHBand="0" w:firstRowFirstColumn="0" w:firstRowLastColumn="0" w:lastRowFirstColumn="0" w:lastRowLastColumn="0"/>
+            </w:pPr>
+            <w:r>
+              <w:t>    "phoneNumber": "01111112233",</w:t>
+            </w:r>
+          </w:p>
+          <w:p>
+            <w:pPr>
+              <w:cnfStyle w:val="000000100000" w:firstRow="0" w:lastRow="0" w:firstColumn="0" w:lastColumn="0" w:oddVBand="0" w:evenVBand="0" w:oddHBand="1" w:evenHBand="0" w:firstRowFirstColumn="0" w:firstRowLastColumn="0" w:lastRowFirstColumn="0" w:lastRowLastColumn="0"/>
+            </w:pPr>
+            <w:r>
+              <w:t>    "addresses": [</w:t>
+            </w:r>
+          </w:p>
+          <w:p>
+            <w:pPr>
+              <w:cnfStyle w:val="000000100000" w:firstRow="0" w:lastRow="0" w:firstColumn="0" w:lastColumn="0" w:oddVBand="0" w:evenVBand="0" w:oddHBand="1" w:evenHBand="0" w:firstRowFirstColumn="0" w:firstRowLastColumn="0" w:lastRowFirstColumn="0" w:lastRowLastColumn="0"/>
+            </w:pPr>
+            <w:r>
+              <w:t>        {</w:t>
+            </w:r>
+          </w:p>
+          <w:p>
+            <w:pPr>
+              <w:cnfStyle w:val="000000100000" w:firstRow="0" w:lastRow="0" w:firstColumn="0" w:lastColumn="0" w:oddVBand="0" w:evenVBand="0" w:oddHBand="1" w:evenHBand="0" w:firstRowFirstColumn="0" w:firstRowLastColumn="0" w:lastRowFirstColumn="0" w:lastRowLastColumn="0"/>
+            </w:pPr>
+            <w:r>
+              <w:t>            "addressId": 12,</w:t>
+            </w:r>
+          </w:p>
+          <w:p>
+            <w:pPr>
+              <w:cnfStyle w:val="000000100000" w:firstRow="0" w:lastRow="0" w:firstColumn="0" w:lastColumn="0" w:oddVBand="0" w:evenVBand="0" w:oddHBand="1" w:evenHBand="0" w:firstRowFirstColumn="0" w:firstRowLastColumn="0" w:lastRowFirstColumn="0" w:lastRowLastColumn="0"/>
+            </w:pPr>
+            <w:r>
+              <w:t>            "addressName": "İş",</w:t>
+            </w:r>
+          </w:p>
+          <w:p>
+            <w:pPr>
+              <w:cnfStyle w:val="000000100000" w:firstRow="0" w:lastRow="0" w:firstColumn="0" w:lastColumn="0" w:oddVBand="0" w:evenVBand="0" w:oddHBand="1" w:evenHBand="0" w:firstRowFirstColumn="0" w:firstRowLastColumn="0" w:lastRowFirstColumn="0" w:lastRowLastColumn="0"/>
+            </w:pPr>
+            <w:r>
+              <w:t>            "street": "MFÖ Sokağı",</w:t>
+            </w:r>
+          </w:p>
+          <w:p>
+            <w:pPr>
+              <w:cnfStyle w:val="000000100000" w:firstRow="0" w:lastRow="0" w:firstColumn="0" w:lastColumn="0" w:oddVBand="0" w:evenVBand="0" w:oddHBand="1" w:evenHBand="0" w:firstRowFirstColumn="0" w:firstRowLastColumn="0" w:lastRowFirstColumn="0" w:lastRowLastColumn="0"/>
+            </w:pPr>
+            <w:r>
+              <w:t>            "city": "Urfa",</w:t>
+            </w:r>
+          </w:p>
+          <w:p>
+            <w:pPr>
+              <w:cnfStyle w:val="000000100000" w:firstRow="0" w:lastRow="0" w:firstColumn="0" w:lastColumn="0" w:oddVBand="0" w:evenVBand="0" w:oddHBand="1" w:evenHBand="0" w:firstRowFirstColumn="0" w:firstRowLastColumn="0" w:lastRowFirstColumn="0" w:lastRowLastColumn="0"/>
+            </w:pPr>
+            <w:r>
+              <w:t>            "state": "Türkiye",</w:t>
+            </w:r>
+          </w:p>
+          <w:p>
+            <w:pPr>
+              <w:cnfStyle w:val="000000100000" w:firstRow="0" w:lastRow="0" w:firstColumn="0" w:lastColumn="0" w:oddVBand="0" w:evenVBand="0" w:oddHBand="1" w:evenHBand="0" w:firstRowFirstColumn="0" w:firstRowLastColumn="0" w:lastRowFirstColumn="0" w:lastRowLastColumn="0"/>
+            </w:pPr>
+            <w:r>
+              <w:t>            "postalCode": "11455"</w:t>
+            </w:r>
+          </w:p>
+          <w:p>
+            <w:pPr>
+              <w:cnfStyle w:val="000000100000" w:firstRow="0" w:lastRow="0" w:firstColumn="0" w:lastColumn="0" w:oddVBand="0" w:evenVBand="0" w:oddHBand="1" w:evenHBand="0" w:firstRowFirstColumn="0" w:firstRowLastColumn="0" w:lastRowFirstColumn="0" w:lastRowLastColumn="0"/>
+            </w:pPr>
+            <w:r>
+              <w:t>        },</w:t>
+            </w:r>
+          </w:p>
+          <w:p>
+            <w:pPr>
+              <w:cnfStyle w:val="000000100000" w:firstRow="0" w:lastRow="0" w:firstColumn="0" w:lastColumn="0" w:oddVBand="0" w:evenVBand="0" w:oddHBand="1" w:evenHBand="0" w:firstRowFirstColumn="0" w:firstRowLastColumn="0" w:lastRowFirstColumn="0" w:lastRowLastColumn="0"/>
+            </w:pPr>
+            <w:r>
+              <w:t>        {</w:t>
+            </w:r>
+          </w:p>
+          <w:p>
+            <w:pPr>
+              <w:cnfStyle w:val="000000100000" w:firstRow="0" w:lastRow="0" w:firstColumn="0" w:lastColumn="0" w:oddVBand="0" w:evenVBand="0" w:oddHBand="1" w:evenHBand="0" w:firstRowFirstColumn="0" w:firstRowLastColumn="0" w:lastRowFirstColumn="0" w:lastRowLastColumn="0"/>
+            </w:pPr>
+            <w:r>
+              <w:t>            "addressId": 13,</w:t>
+            </w:r>
+          </w:p>
+          <w:p>
+            <w:pPr>
+              <w:cnfStyle w:val="000000100000" w:firstRow="0" w:lastRow="0" w:firstColumn="0" w:lastColumn="0" w:oddVBand="0" w:evenVBand="0" w:oddHBand="1" w:evenHBand="0" w:firstRowFirstColumn="0" w:firstRowLastColumn="0" w:lastRowFirstColumn="0" w:lastRowLastColumn="0"/>
+            </w:pPr>
+            <w:r>
+              <w:t>            "addressName": "Ev",</w:t>
+            </w:r>
+          </w:p>
+          <w:p>
+            <w:pPr>
+              <w:cnfStyle w:val="000000100000" w:firstRow="0" w:lastRow="0" w:firstColumn="0" w:lastColumn="0" w:oddVBand="0" w:evenVBand="0" w:oddHBand="1" w:evenHBand="0" w:firstRowFirstColumn="0" w:firstRowLastColumn="0" w:lastRowFirstColumn="0" w:lastRowLastColumn="0"/>
+            </w:pPr>
+            <w:r>
+              <w:t>            "street": "Zengin Sokağı",</w:t>
+            </w:r>
+          </w:p>
+          <w:p>
+            <w:pPr>
+              <w:cnfStyle w:val="000000100000" w:firstRow="0" w:lastRow="0" w:firstColumn="0" w:lastColumn="0" w:oddVBand="0" w:evenVBand="0" w:oddHBand="1" w:evenHBand="0" w:firstRowFirstColumn="0" w:firstRowLastColumn="0" w:lastRowFirstColumn="0" w:lastRowLastColumn="0"/>
+            </w:pPr>
+            <w:r>
+              <w:t>            "city": "İstanbul",</w:t>
+            </w:r>
+          </w:p>
+          <w:p>
+            <w:pPr>
+              <w:cnfStyle w:val="000000100000" w:firstRow="0" w:lastRow="0" w:firstColumn="0" w:lastColumn="0" w:oddVBand="0" w:evenVBand="0" w:oddHBand="1" w:evenHBand="0" w:firstRowFirstColumn="0" w:firstRowLastColumn="0" w:lastRowFirstColumn="0" w:lastRowLastColumn="0"/>
+            </w:pPr>
+            <w:r>
+              <w:t>            "state": "Türkiye",</w:t>
+            </w:r>
+          </w:p>
+          <w:p>
+            <w:pPr>
+              <w:cnfStyle w:val="000000100000" w:firstRow="0" w:lastRow="0" w:firstColumn="0" w:lastColumn="0" w:oddVBand="0" w:evenVBand="0" w:oddHBand="1" w:evenHBand="0" w:firstRowFirstColumn="0" w:firstRowLastColumn="0" w:lastRowFirstColumn="0" w:lastRowLastColumn="0"/>
+            </w:pPr>
+            <w:r>
+              <w:t>            "postalCode": "34455"</w:t>
+            </w:r>
+          </w:p>
+          <w:p>
+            <w:pPr>
+              <w:cnfStyle w:val="000000100000" w:firstRow="0" w:lastRow="0" w:firstColumn="0" w:lastColumn="0" w:oddVBand="0" w:evenVBand="0" w:oddHBand="1" w:evenHBand="0" w:firstRowFirstColumn="0" w:firstRowLastColumn="0" w:lastRowFirstColumn="0" w:lastRowLastColumn="0"/>
+            </w:pPr>
+            <w:r>
+              <w:t>        }</w:t>
+            </w:r>
+          </w:p>
+          <w:p>
+            <w:pPr>
+              <w:cnfStyle w:val="000000100000" w:firstRow="0" w:lastRow="0" w:firstColumn="0" w:lastColumn="0" w:oddVBand="0" w:evenVBand="0" w:oddHBand="1" w:evenHBand="0" w:firstRowFirstColumn="0" w:firstRowLastColumn="0" w:lastRowFirstColumn="0" w:lastRowLastColumn="0"/>
+            </w:pPr>
+            <w:r>
+              <w:t>    ]</w:t>
+            </w:r>
+          </w:p>
+          <w:p>
+            <w:pPr>
+              <w:cnfStyle w:val="000000100000" w:firstRow="0" w:lastRow="0" w:firstColumn="0" w:lastColumn="0" w:oddVBand="0" w:evenVBand="0" w:oddHBand="1" w:evenHBand="0" w:firstRowFirstColumn="0" w:firstRowLastColumn="0" w:lastRowFirstColumn="0" w:lastRowLastColumn="0"/>
+            </w:pPr>
+            <w:r>
+              <w:t>}</w:t>
+            </w:r>
+          </w:p>
+          <w:p>
+            <w:pPr>
+              <w:cnfStyle w:val="000000100000" w:firstRow="0" w:lastRow="0" w:firstColumn="0" w:lastColumn="0" w:oddVBand="0" w:evenVBand="0" w:oddHBand="1" w:evenHBand="0" w:firstRowFirstColumn="0" w:firstRowLastColumn="0" w:lastRowFirstColumn="0" w:lastRowLastColumn="0"/>
+            </w:pPr>
+          </w:p>
+        </w:tc>
+      </w:tr>
+    </w:tbl>
+    <w:p/>
+    <w:p/>
     <w:p>
       <w:pPr>
         <w:pStyle w:val="Heading3"/>
@@ -5125,7 +5603,7 @@
       <w:r>
         <w:t xml:space="preserve">DELETE </w:t>
       </w:r>
-      <w:hyperlink r:id="rId13" w:history="1">
+      <w:hyperlink r:id="rId14" w:history="1">
         <w:r>
           <w:rPr>
             <w:rStyle w:val="Hyperlink"/>
@@ -5210,6 +5688,7 @@
           </w:tcPr>
           <w:p>
             <w:r>
+              <w:lastRenderedPageBreak/>
               <w:t>DELETE http://localhost:8080/api/customers/952</w:t>
             </w:r>
           </w:p>
@@ -5269,7 +5748,7 @@
       <w:r>
         <w:t xml:space="preserve">DELETE </w:t>
       </w:r>
-      <w:hyperlink r:id="rId14" w:history="1">
+      <w:hyperlink r:id="rId15" w:history="1">
         <w:r>
           <w:rPr>
             <w:rStyle w:val="Hyperlink"/>
@@ -5572,7 +6051,6 @@
           </w:tcPr>
           <w:p>
             <w:r>
-              <w:lastRenderedPageBreak/>
               <w:t>DELETE http://localhost:808/api/customers/all</w:t>
             </w:r>
           </w:p>
@@ -5709,6 +6187,7 @@
     <w:p/>
     <w:p>
       <w:r>
+        <w:lastRenderedPageBreak/>
         <w:t>6. REST Call Examples:</w:t>
       </w:r>
     </w:p>
@@ -5734,7 +6213,7 @@
       <w:r>
         <w:t xml:space="preserve">POST </w:t>
       </w:r>
-      <w:hyperlink r:id="rId15" w:history="1">
+      <w:hyperlink r:id="rId16" w:history="1">
         <w:r>
           <w:rPr>
             <w:rStyle w:val="Hyperlink"/>
@@ -5855,7 +6334,7 @@
       <w:r>
         <w:t xml:space="preserve">POST </w:t>
       </w:r>
-      <w:hyperlink r:id="rId16" w:history="1">
+      <w:hyperlink r:id="rId17" w:history="1">
         <w:r>
           <w:rPr>
             <w:rStyle w:val="Hyperlink"/>
@@ -5911,7 +6390,6 @@
           </w:p>
           <w:p>
             <w:r>
-              <w:lastRenderedPageBreak/>
               <w:t xml:space="preserve">            "street": "123 Maple Street",</w:t>
             </w:r>
           </w:p>
@@ -5963,6 +6441,7 @@
       </w:pPr>
       <w:bookmarkStart w:id="21" w:name="_Toc183721448"/>
       <w:r>
+        <w:lastRenderedPageBreak/>
         <w:t>6. Spring deployments, Rules, and Configurations:</w:t>
       </w:r>
       <w:bookmarkEnd w:id="21"/>
@@ -6279,11 +6758,7 @@
         <w:t>@Configuration</w:t>
       </w:r>
       <w:r>
-        <w:t xml:space="preserve">, signaling that </w:t>
-      </w:r>
-      <w:r>
-        <w:lastRenderedPageBreak/>
-        <w:t>it provides Spring configuration. Spring manages the configuration and applies it to the app.</w:t>
+        <w:t>, signaling that it provides Spring configuration. Spring manages the configuration and applies it to the app.</w:t>
       </w:r>
     </w:p>
     <w:p>
@@ -6325,6 +6800,7 @@
         <w:pStyle w:val="Heading3"/>
       </w:pPr>
       <w:r>
+        <w:lastRenderedPageBreak/>
         <w:t>6.3. Spring Beans:</w:t>
       </w:r>
     </w:p>
@@ -6384,7 +6860,7 @@
                     <pic:cNvPicPr/>
                   </pic:nvPicPr>
                   <pic:blipFill>
-                    <a:blip r:embed="rId17"/>
+                    <a:blip r:embed="rId18"/>
                     <a:stretch>
                       <a:fillRect/>
                     </a:stretch>
@@ -6475,7 +6951,6 @@
         <w:pStyle w:val="Heading2"/>
       </w:pPr>
       <w:r>
-        <w:lastRenderedPageBreak/>
         <w:t xml:space="preserve">7. </w:t>
       </w:r>
       <w:r>
@@ -6573,6 +7048,7 @@
         <w:pStyle w:val="Heading3"/>
       </w:pPr>
       <w:r>
+        <w:lastRenderedPageBreak/>
         <w:t>7.3. Repository Layer: Database Access:</w:t>
       </w:r>
     </w:p>
@@ -6779,7 +7255,6 @@
           </w:tcPr>
           <w:p>
             <w:r>
-              <w:lastRenderedPageBreak/>
               <w:t>Success Run:</w:t>
             </w:r>
           </w:p>
@@ -6795,7 +7270,7 @@
                 <w:sz w:val="16"/>
                 <w:szCs w:val="16"/>
               </w:rPr>
-              <w:t>"C:\Program Files\Java\jdk-23\bin\java.exe" -XX:TieredStopAtLevel=1 -Dspring.output.ansi.enabled=always -Dcom.sun.management.jmxremote -Dspring.jmx.enabled=true -Dspring.liveBeansView.mbeanDomain -Dspring.application.admin.enabled=true "-Dmanagement.endpoints.jmx.exposure.include=*" "-javaagent:C:\Program Files\JetBrains\IntelliJ IDEA 2023.1.7\lib\idea_rt.jar=57849:C:\Program Files\JetBrains\IntelliJ IDEA 2023.1.7\bin" -Dfile.encoding=UTF-8 -Dsun.stdout.encoding=UTF-8 -Dsun.stderr.encoding=UTF-8 -classpath D:\IdeaProjects\Webservice1-OrMaSpr\target\classes;C:\Users\Seda\.m2\repository\org\springframework\boot\spring-boot-starter-data-jpa\3.4.0\spring-boot-starter-data-jpa-3.4.0.jar;C:\Users\Seda\.m2\repository\org\springframework\boot\spring-boot-starter\3.4.0\spring-boot-starter-3.4.0.jar;C:\Users\Seda\.m2\repository\org\springframework\boot\spring-boot-starter-logging\3.4.0\spring-boot-starter-logging-3.4.0.jar;C:\Users\Seda\.m2\repository\ch\qos\logback\logback-classic\1.5.12\logback-classic-1.5.12.jar;C:\Users\Seda\.m2\repository\ch\qos\logback\logback-core\1.5.12\logback-core-1.5.12.jar;C:\Users\Seda\.m2\repository\org\apache\logging\log4j\log4j-to-slf4j\2.24.1\log4j-to-slf4j-2.24.1.jar;C:\Users\Seda\.m2\repository\org\apache\logging\log4j\log4j-api\2.24.1\log4j-api-2.24.1.jar;C:\Users\Seda\.m2\repository\org\slf4j\jul-to-slf4j\2.0.16\jul-to-slf4j-2.0.16.jar;C:\Users\Seda\.m2\repository\jakarta\annotation\jakarta.annotation-api\2.1.1\jakarta.annotation-api-2.1.1.jar;C:\Users\Seda\.m2\repository\org\yaml\snakeyaml\2.3\snakeyaml-2.3.jar;C:\Users\Seda\.m2\repository\org\springframework\boot\spring-boot-starter-jdbc\3.4.0\spring-boot-starter-jdbc-3.4.0.jar;C:\Users\Seda\.m2\repository\com\zaxxer\HikariCP\5.1.0\HikariCP-5.1.0.jar;C:\Users\Seda\.m2\repository\org\springframework\spring-jdbc\6.2.0\spring-jdbc-6.2.0.jar;C:\Users\Seda\.m2\repository\org\hibernate\orm\hibernate-core\6.6.2.Final\hibernate-core-6.6.2.Final.jar;C:\Users\Seda\.m2\repository\jakarta\persistence\jakarta.persistence-api\3.1.0\jakarta.persistence-api-3.1.0.jar;C:\Users\Seda\.m2\repository\jakarta\transaction\jakarta.transaction-api\2.0.1\jakarta.transaction-api-2.0.1.jar;C:\Users\Seda\.m2\repository\org\jboss\logging\jboss-logging\3.6.1.Final\jboss-logging-3.6.1.Final.jar;C:\Users\Seda\.m2\repository\org\hibernate\common\hibernate-commons-annotations\7.0.3.Final\hibernate-commons-annotations-7.0.3.Final.jar;C:\Users\Seda\.m2\repository\io\smallrye\jandex\3.2.0\jandex-3.2.0.jar;C:\Users\Seda\.m2\repository\com\fasterxml\classmate\1.7.0\classmate-1.7.0.jar;C:\Users\Seda\.m2\repository\net\bytebuddy\byte-buddy\1.15.10\byte-buddy-1.15.10.jar;C:\Users\Seda\.m2\repository\org\glassfish\jaxb\jaxb-runtime\4.0.5\jaxb-runtime-4.0.5.jar;C:\Users\Seda\.m2\repository\org\glassfish\jaxb\jaxb-core\4.0.5\jaxb-core-4.0.5.jar;C:\Users\Seda\.m2\repository\org\eclipse\angus\angus-activation\2.0.2\angus-activation-2.0.2.jar;C:\Users\Seda\.m2\repository\org\glassfish\jaxb\txw2\4.0.5\txw2-4.0.5.jar;C:\Users\Seda\.m2\repository\com\sun\istack\istack-commons-runtime\4.1.2\istack-commons-runtime-4.1.2.jar;C:\Users\Seda\.m2\repository\jakarta\inject\jakarta.inject-api\2.0.1\jakarta.inject-api-2.0.1.jar;C:\Users\Seda\.m2\repository\org\antlr\antlr4-runtime\4.13.0\antlr4-runtime-4.13.0.jar;C:\Users\Seda\.m2\repository\org\springframework\data\spring-data-jpa\3.4.0\spring-data-jpa-3.4.0.jar;C:\Users\Seda\.m2\repository\org\springframework\data\spring-data-commons\3.4.0\spring-data-commons-3.4.0.jar;C:\Users\Seda\.m2\repository\org\springframework\spring-orm\6.2.0\spring-orm-6.2.0.jar;C:\Users\Seda\.m2\repository\org\springframework\spring-context\6.2.0\spring-context-6.2.0.jar;C:\Users\Seda\.m2\repository\org\springframework\spring-aop\6.2.0\spring-aop-6.2.0.jar;C:\Users\Seda\.m2\repository\org\springframework\spring-tx\6.2.0\spring-tx-6.2.0.jar;C:\Users\Seda\.m2\repository\org\springframework\spring-beans\6.2.0\spring-beans-6.2.0.jar;C:\Users\Seda\.m2\repository\org\slf4j\slf4j-api\2.0.16\slf4j-api-2.0.16.jar;C:\Users\Seda\.m2\repository\org\springframework\spring-aspects\6.2.0\spring-aspects-6.2.0.jar;C:\Users\Seda\.m2\repository\org\aspectj\aspectjweaver\1.9.22.1\aspectjweaver-1.9.22.1.jar;C:\Users\Seda\.m2\repository\org\springframework\boot\spring-boot-starter-web\3.4.0\spring-boot-starter-web-3.4.0.jar;C:\Users\Seda\.m2\repository\org\springframework\boot\spring-boot-starter-json\3.4.0\spring-boot-starter-json-3.4.0.jar;C:\Users\Seda\.m2\repository\com\fasterxml\jackson\core\jackson-databind\2.18.1\jackson-databind-2.18.1.jar;C:\Users\Seda\.m2\repository\com\fasterxml\jackson\core\jackson-annotations\2.18.1\jackson-annotations-2.18.1.jar;C:\Users\Seda\.m2\repository\com\fasterxml\jackson\core\jackson-core\2.18.1\jackson-core-2.18.1.jar;C:\Users\Seda\.m2\repository\com\fasterxml\jackson\datatype\jackson-datatype-jdk8\2.18.1\jackson-datatype-jdk8-2.18.1.jar;C:\Users\Seda\.m2\repository\com\fasterxml\jackson\datatype\jackson-datatype-jsr310\2.18.1\jackson-datatype-jsr310-2.18.1.jar;C:\Users\Seda\.m2\repository\com\fasterxml\jackson\module\jackson-module-parameter-names\2.18.1\jackson-module-parameter-names-2.18.1.jar;C:\Users\Seda\.m2\repository\org\springframework\boot\spring-boot-starter-tomcat\3.4.0\spring-boot-starter-tomcat-3.4.0.jar;C:\Users\Seda\.m2\repository\org\apache\tomcat\embed\tomcat-embed-core\10.1.33\tomcat-embed-core-10.1.33.jar;C:\Users\Seda\.m2\repository\org\apache\tomcat\embed\tomcat-embed-websocket\10.1.33\tomcat-embed-websocket-10.1.33.jar;C:\Users\Seda\.m2\repository\org\springframework\spring-web\6.2.0\spring-web-6.2.0.jar;C:\Users\Seda\.m2\repository\io\micrometer\micrometer-observation\1.14.1\micrometer-observation-1.14.1.jar;C:\Users\Seda\.m2\repository\io\micrometer\micrometer-commons\1.14.1\micrometer-commons-1.14.1.jar;C:\Users\Seda\.m2\repository\org\springframework\spring-webmvc\6.2.0\spring-webmvc-6.2.0.jar;C:\Users\Seda\.m2\repository\org\springframework\spring-expression\6.2.0\spring-expression-6.2.0.jar;C:\Users\Seda\.m2\repository\org\springframework\boot\spring-boot-devtools\3.4.0\spring-boot-devtools-3.4.0.jar;C:\Users\Seda\.m2\repository\org\springframework\boot\spring-boot\3.4.0\spring-boot-3.4.0.jar;C:\Users\Seda\.m2\repository\org\springframework\boot\spring-boot-autoconfigure\3.4.0\spring-boot-autoconfigure-3.4.0.jar;C:\Users\Seda\.m2\repository\org\springframework\boot\spring-boot-starter-validation\3.4.0\spring-boot-starter-validation-3.4.0.jar;C:\Users\Seda\.m2\repository\org\apache\tomcat\embed\tomcat-embed-el\10.1.33\tomcat-embed-el-10.1.33.jar;C:\Users\Seda\.m2\repository\org\hibernate\validator\hibernate-validator\8.0.1.Final\hibernate-validator-8.0.1.Final.jar;C:\Users\Seda\.m2\repository\jakarta\validation\jakarta.validation-api\3.0.2\jakarta.validation-api-3.0.2.jar;C:\Users\Seda\.m2\repository\com\oracle\database\jdbc\ojdbc11\21.1.0.0\ojdbc11-21.1.0.0.jar;C:\Users\Seda\.m2\repository\jakarta\xml\bind\jakarta.xml.bind-api\4.0.2\jakarta.xml.bind-api-4.0.2.jar;C:\Users\Seda\.m2\repository\jakarta\activation\jakarta.activation-api\2.1.3\jakarta.activation-api-</w:t>
+              <w:t>"C:\Program Files\Java\jdk-23\bin\java.exe" -XX:TieredStopAtLevel=1 -Dspring.output.ansi.enabled=always -Dcom.sun.management.jmxremote -Dspring.jmx.enabled=true -Dspring.liveBeansView.mbeanDomain -Dspring.application.admin.enabled=true "-Dmanagement.endpoints.jmx.exposure.include=*" "-javaagent:C:\Program Files\JetBrains\IntelliJ IDEA 2023.1.7\lib\idea_rt.jar=57849:C:\Program Files\JetBrains\IntelliJ IDEA 2023.1.7\bin" -Dfile.encoding=UTF-8 -Dsun.stdout.encoding=UTF-8 -Dsun.stderr.encoding=UTF-8 -classpath D:\IdeaProjects\Webservice1-OrMaSpr\target\classes;C:\Users\Seda\.m2\repository\org\springframework\boot\spring-boot-starter-data-jpa\3.4.0\spring-boot-starter-data-jpa-3.4.0.jar;C:\Users\Seda\.m2\repository\org\springframework\boot\spring-boot-starter\3.4.0\spring-boot-starter-3.4.0.jar;C:\Users\Seda\.m2\repository\org\springframework\boot\spring-boot-starter-logging\3.4.0\spring-boot-starter-logging-3.4.0.jar;C:\Users\Seda\.m2\repository\ch\qos\logback\logback-classic\1.5.12\logback-classic-1.5.12.jar;C:\Users\Seda\.m2\repository\ch\qos\logback\logback-core\1.5.12\logback-core-1.5.12.jar;C:\Users\Seda\.m2\repository\org\apache\logging\log4j\log4j-to-slf4j\2.24.1\log4j-to-slf4j-2.24.1.jar;C:\Users\Seda\.m2\repository\org\apache\logging\log4j\log4j-api\2.24.1\log4j-api-2.24.1.jar;C:\Users\Seda\.m2\repository\org\slf4j\jul-to-slf4j\2.0.16\jul-to-slf4j-2.0.16.jar;C:\Users\Seda\.m2\repository\jakarta\annotation\jakarta.annotation-api\2.1.1\jakarta.annotation-api-2.1.1.jar;C:\Users\Seda\.m2\repository\org\yaml\snakeyaml\2.3\snakeyaml-2.3.jar;C:\Users\Seda\.m2\repository\org\springframework\boot\spring-boot-starter-jdbc\3.4.0\spring-boot-starter-jdbc-3.4.0.jar;C:\Users\Seda\.m2\repository\com\zaxxer\HikariCP\5.1.0\HikariCP-</w:t>
             </w:r>
             <w:r>
               <w:rPr>
@@ -6803,7 +7278,7 @@
                 <w:szCs w:val="16"/>
               </w:rPr>
               <w:lastRenderedPageBreak/>
-              <w:t>2.1.3.jar;C:\Users\Seda\.m2\repository\org\springframework\spring-core\6.2.0\spring-core-6.2.0.jar;C:\Users\Seda\.m2\repository\org\springframework\spring-jcl\6.2.0\spring-jcl-6.2.0.jar com.demo.springbootoracle.Webservice1OrMaSprApplication</w:t>
+              <w:t>5.1.0.jar;C:\Users\Seda\.m2\repository\org\springframework\spring-jdbc\6.2.0\spring-jdbc-6.2.0.jar;C:\Users\Seda\.m2\repository\org\hibernate\orm\hibernate-core\6.6.2.Final\hibernate-core-6.6.2.Final.jar;C:\Users\Seda\.m2\repository\jakarta\persistence\jakarta.persistence-api\3.1.0\jakarta.persistence-api-3.1.0.jar;C:\Users\Seda\.m2\repository\jakarta\transaction\jakarta.transaction-api\2.0.1\jakarta.transaction-api-2.0.1.jar;C:\Users\Seda\.m2\repository\org\jboss\logging\jboss-logging\3.6.1.Final\jboss-logging-3.6.1.Final.jar;C:\Users\Seda\.m2\repository\org\hibernate\common\hibernate-commons-annotations\7.0.3.Final\hibernate-commons-annotations-7.0.3.Final.jar;C:\Users\Seda\.m2\repository\io\smallrye\jandex\3.2.0\jandex-3.2.0.jar;C:\Users\Seda\.m2\repository\com\fasterxml\classmate\1.7.0\classmate-1.7.0.jar;C:\Users\Seda\.m2\repository\net\bytebuddy\byte-buddy\1.15.10\byte-buddy-1.15.10.jar;C:\Users\Seda\.m2\repository\org\glassfish\jaxb\jaxb-runtime\4.0.5\jaxb-runtime-4.0.5.jar;C:\Users\Seda\.m2\repository\org\glassfish\jaxb\jaxb-core\4.0.5\jaxb-core-4.0.5.jar;C:\Users\Seda\.m2\repository\org\eclipse\angus\angus-activation\2.0.2\angus-activation-2.0.2.jar;C:\Users\Seda\.m2\repository\org\glassfish\jaxb\txw2\4.0.5\txw2-4.0.5.jar;C:\Users\Seda\.m2\repository\com\sun\istack\istack-commons-runtime\4.1.2\istack-commons-runtime-4.1.2.jar;C:\Users\Seda\.m2\repository\jakarta\inject\jakarta.inject-api\2.0.1\jakarta.inject-api-2.0.1.jar;C:\Users\Seda\.m2\repository\org\antlr\antlr4-runtime\4.13.0\antlr4-runtime-4.13.0.jar;C:\Users\Seda\.m2\repository\org\springframework\data\spring-data-jpa\3.4.0\spring-data-jpa-3.4.0.jar;C:\Users\Seda\.m2\repository\org\springframework\data\spring-data-commons\3.4.0\spring-data-commons-3.4.0.jar;C:\Users\Seda\.m2\repository\org\springframework\spring-orm\6.2.0\spring-orm-6.2.0.jar;C:\Users\Seda\.m2\repository\org\springframework\spring-context\6.2.0\spring-context-6.2.0.jar;C:\Users\Seda\.m2\repository\org\springframework\spring-aop\6.2.0\spring-aop-6.2.0.jar;C:\Users\Seda\.m2\repository\org\springframework\spring-tx\6.2.0\spring-tx-6.2.0.jar;C:\Users\Seda\.m2\repository\org\springframework\spring-beans\6.2.0\spring-beans-6.2.0.jar;C:\Users\Seda\.m2\repository\org\slf4j\slf4j-api\2.0.16\slf4j-api-2.0.16.jar;C:\Users\Seda\.m2\repository\org\springframework\spring-aspects\6.2.0\spring-aspects-6.2.0.jar;C:\Users\Seda\.m2\repository\org\aspectj\aspectjweaver\1.9.22.1\aspectjweaver-1.9.22.1.jar;C:\Users\Seda\.m2\repository\org\springframework\boot\spring-boot-starter-web\3.4.0\spring-boot-starter-web-3.4.0.jar;C:\Users\Seda\.m2\repository\org\springframework\boot\spring-boot-starter-json\3.4.0\spring-boot-starter-json-3.4.0.jar;C:\Users\Seda\.m2\repository\com\fasterxml\jackson\core\jackson-databind\2.18.1\jackson-databind-2.18.1.jar;C:\Users\Seda\.m2\repository\com\fasterxml\jackson\core\jackson-annotations\2.18.1\jackson-annotations-2.18.1.jar;C:\Users\Seda\.m2\repository\com\fasterxml\jackson\core\jackson-core\2.18.1\jackson-core-2.18.1.jar;C:\Users\Seda\.m2\repository\com\fasterxml\jackson\datatype\jackson-datatype-jdk8\2.18.1\jackson-datatype-jdk8-2.18.1.jar;C:\Users\Seda\.m2\repository\com\fasterxml\jackson\datatype\jackson-datatype-jsr310\2.18.1\jackson-datatype-jsr310-2.18.1.jar;C:\Users\Seda\.m2\repository\com\fasterxml\jackson\module\jackson-module-parameter-names\2.18.1\jackson-module-parameter-names-2.18.1.jar;C:\Users\Seda\.m2\repository\org\springframework\boot\spring-boot-starter-tomcat\3.4.0\spring-boot-starter-tomcat-3.4.0.jar;C:\Users\Seda\.m2\repository\org\apache\tomcat\embed\tomcat-embed-core\10.1.33\tomcat-embed-core-10.1.33.jar;C:\Users\Seda\.m2\repository\org\apache\tomcat\embed\tomcat-embed-websocket\10.1.33\tomcat-embed-websocket-10.1.33.jar;C:\Users\Seda\.m2\repository\org\springframework\spring-web\6.2.0\spring-web-6.2.0.jar;C:\Users\Seda\.m2\repository\io\micrometer\micrometer-observation\1.14.1\micrometer-observation-1.14.1.jar;C:\Users\Seda\.m2\repository\io\micrometer\micrometer-commons\1.14.1\micrometer-commons-1.14.1.jar;C:\Users\Seda\.m2\repository\org\springframework\spring-webmvc\6.2.0\spring-webmvc-6.2.0.jar;C:\Users\Seda\.m2\repository\org\springframework\spring-expression\6.2.0\spring-expression-6.2.0.jar;C:\Users\Seda\.m2\repository\org\springframework\boot\spring-boot-devtools\3.4.0\spring-boot-devtools-3.4.0.jar;C:\Users\Seda\.m2\repository\org\springframework\boot\spring-boot\3.4.0\spring-boot-3.4.0.jar;C:\Users\Seda\.m2\repository\org\springframework\boot\spring-boot-autoconfigure\3.4.0\spring-boot-autoconfigure-3.4.0.jar;C:\Users\Seda\.m2\repository\org\springframework\boot\spring-boot-starter-validation\3.4.0\spring-boot-starter-validation-3.4.0.jar;C:\Users\Seda\.m2\repository\org\apache\tomcat\embed\tomcat-embed-el\10.1.33\tomcat-embed-el-10.1.33.jar;C:\Users\Seda\.m2\repository\org\hibernate\validator\hibernate-validator\8.0.1.Final\hibernate-validator-8.0.1.Final.jar;C:\Users\Seda\.m2\repository\jakarta\validation\jakarta.validation-api\3.0.2\jakarta.validation-api-3.0.2.jar;C:\Users\Seda\.m2\repository\com\oracle\database\jdbc\ojdbc11\21.1.0.0\ojdbc11-21.1.0.0.jar;C:\Users\Seda\.m2\repository\jakarta\xml\bind\jakarta.xml.bind-api\4.0.2\jakarta.xml.bind-api-4.0.2.jar;C:\Users\Seda\.m2\repository\jakarta\activation\jakarta.activation-api\2.1.3\jakarta.activation-api-2.1.3.jar;C:\Users\Seda\.m2\repository\org\springframework\spring-core\6.2.0\spring-core-6.2.0.jar;C:\Users\Seda\.m2\repository\org\springframework\spring-jcl\6.2.0\spring-jcl-6.2.0.jar com.demo.springbootoracle.Webservice1OrMaSprApplication</w:t>
             </w:r>
           </w:p>
           <w:p>
@@ -6977,6 +7452,7 @@
                 <w:sz w:val="16"/>
                 <w:szCs w:val="16"/>
               </w:rPr>
+              <w:lastRenderedPageBreak/>
               <w:t>2024-11-22T20:20:19.334+03:00  INFO 15092 --- [Webservice1-OrMaSpr] [  restartedMain] o.s.b.devtools.restart.ChangeableUrls    : The Class-Path manifest attribute in C:\Users\Seda\.m2\repository\com\oracle\database\jdbc\ojdbc11\21.1.0.0\ojdbc11-21.1.0.0.jar referenced one or more files that do not exist: file:/C:/Users/Seda/.m2/repository/com/oracle/database/jdbc/ojdbc11/21.1.0.0/oraclepki.jar</w:t>
             </w:r>
           </w:p>
@@ -7389,7 +7865,6 @@
                 <w:sz w:val="16"/>
                 <w:szCs w:val="16"/>
               </w:rPr>
-              <w:lastRenderedPageBreak/>
               <w:t>2024-11-22T20:20:23.028+03:00  INFO 15092 --- [Webservice1-OrMaSpr] [  restartedMain] o.h.e.t.j.p.i.JtaPlatformInitiator       : HHH000489: No JTA platform available (set 'hibernate.transaction.jta.platform' to enable JTA platform integration)</w:t>
             </w:r>
           </w:p>
@@ -7525,6 +8000,7 @@
                 <w:sz w:val="16"/>
                 <w:szCs w:val="16"/>
               </w:rPr>
+              <w:lastRenderedPageBreak/>
               <w:t>2024-11-22T20:20:32.299+03:00  INFO 15092 --- [Webservice1-OrMaSpr] [nio-8080-exec-1] o.a.c.c.C.[Tomcat].[localhost].[/]       : Initializing Spring DispatcherServlet 'dispatcherServlet'</w:t>
             </w:r>
           </w:p>
@@ -7860,7 +8336,6 @@
               <w:pStyle w:val="ListParagraph"/>
             </w:pPr>
             <w:r>
-              <w:lastRenderedPageBreak/>
               <w:t>      "street": "123 Elm Street",</w:t>
             </w:r>
           </w:p>
@@ -8363,6 +8838,7 @@
               <w:ind w:left="11"/>
             </w:pPr>
             <w:r>
+              <w:lastRenderedPageBreak/>
               <w:t>      "zipCode": "62701"</w:t>
             </w:r>
           </w:p>
@@ -8406,6 +8882,7 @@
               <w:ind w:left="0"/>
             </w:pPr>
             <w:r>
+              <w:lastRenderedPageBreak/>
               <w:t xml:space="preserve">Response: </w:t>
             </w:r>
           </w:p>
@@ -9285,7 +9762,6 @@
                 <w:lang w:eastAsia="tr-TR"/>
                 <w14:ligatures w14:val="none"/>
               </w:rPr>
-              <w:lastRenderedPageBreak/>
               <w:t xml:space="preserve">                </w:t>
             </w:r>
             <w:r>
@@ -10178,6 +10654,7 @@
                 <w:lang w:eastAsia="tr-TR"/>
                 <w14:ligatures w14:val="none"/>
               </w:rPr>
+              <w:lastRenderedPageBreak/>
               <w:t xml:space="preserve">                            </w:t>
             </w:r>
             <w:r>
@@ -10576,35 +11053,17 @@
           </w:p>
           <w:p>
             <w:r>
-              <w:t xml:space="preserve">  "name": "</w:t>
-            </w:r>
-            <w:r>
-              <w:t xml:space="preserve">Ayse Fatma </w:t>
-            </w:r>
-            <w:r>
-              <w:t>",</w:t>
-            </w:r>
-          </w:p>
-          <w:p>
-            <w:r>
-              <w:t xml:space="preserve">  "email": "</w:t>
-            </w:r>
-            <w:r>
-              <w:t>aysefatma</w:t>
-            </w:r>
-            <w:r>
-              <w:t>@gmail.com",</w:t>
-            </w:r>
-          </w:p>
-          <w:p>
-            <w:r>
-              <w:t xml:space="preserve">  "phoneNumber": "05</w:t>
-            </w:r>
-            <w:r>
-              <w:t>00</w:t>
-            </w:r>
-            <w:r>
-              <w:t>5909896",</w:t>
+              <w:t xml:space="preserve">  "name": "Ayse Fatma ",</w:t>
+            </w:r>
+          </w:p>
+          <w:p>
+            <w:r>
+              <w:t xml:space="preserve">  "email": "aysefatma@gmail.com",</w:t>
+            </w:r>
+          </w:p>
+          <w:p>
+            <w:r>
+              <w:t xml:space="preserve">  "phoneNumber": "05005909896",</w:t>
             </w:r>
           </w:p>
           <w:p>
@@ -10624,35 +11083,17 @@
           </w:p>
           <w:p>
             <w:r>
-              <w:t xml:space="preserve">      "street": "123</w:t>
-            </w:r>
-            <w:r>
-              <w:t>45</w:t>
-            </w:r>
-            <w:r>
-              <w:t xml:space="preserve"> Elm Street",</w:t>
-            </w:r>
-          </w:p>
-          <w:p>
-            <w:r>
-              <w:t xml:space="preserve">      "city": "Springfield</w:t>
-            </w:r>
-            <w:r>
-              <w:t>a</w:t>
-            </w:r>
-            <w:r>
-              <w:t>",</w:t>
-            </w:r>
-          </w:p>
-          <w:p>
-            <w:r>
-              <w:t xml:space="preserve">      "state": "Ameriga</w:t>
-            </w:r>
-            <w:r>
-              <w:t>a</w:t>
-            </w:r>
-            <w:r>
-              <w:t>",</w:t>
+              <w:t xml:space="preserve">      "street": "12345 Elm Street",</w:t>
+            </w:r>
+          </w:p>
+          <w:p>
+            <w:r>
+              <w:t xml:space="preserve">      "city": "Springfielda",</w:t>
+            </w:r>
+          </w:p>
+          <w:p>
+            <w:r>
+              <w:t xml:space="preserve">      "state": "Amerigaa",</w:t>
             </w:r>
           </w:p>
           <w:p>
@@ -10723,11 +11164,7 @@
           </w:tcPr>
           <w:p>
             <w:r>
-              <w:t>o.s.orm.jpa.JpaTransactionManager : Exposing JPA transaction as JDBC [org.springframework.orm.jpa.vendor.HibernateJpaDialect$HibernateConnectionHan</w:t>
-            </w:r>
-            <w:r>
-              <w:lastRenderedPageBreak/>
-              <w:t>dle@14052144] Hibernate: select customer_seq.nextval from dual Hibernate: insert into customer (email, name, phone_number, customer_id) values (?, ?, ?, ?) 2024-12-01T16:11:32.756+03:00 WARN 13740 --- [Webservice1-OrMaSpr] [nio-8080-exec-2] o.h.engine.jdbc.spi.SqlExceptionHelper : SQL Error: 1, SQLState: 23000 2024-12-01T16:11:32.757+03:00 ERROR 13740 --- [Webservice1-OrMaSpr] [nio-8080-exec-2] o.h.engine.jdbc.spi.SqlExceptionHelper : ORA-00001: benzersiz kural (SYSTEM.SYS_C008344) ihlal edildi</w:t>
+              <w:t>o.s.orm.jpa.JpaTransactionManager : Exposing JPA transaction as JDBC [org.springframework.orm.jpa.vendor.HibernateJpaDialect$HibernateConnectionHandle@14052144] Hibernate: select customer_seq.nextval from dual Hibernate: insert into customer (email, name, phone_number, customer_id) values (?, ?, ?, ?) 2024-12-01T16:11:32.756+03:00 WARN 13740 --- [Webservice1-OrMaSpr] [nio-8080-exec-2] o.h.engine.jdbc.spi.SqlExceptionHelper : SQL Error: 1, SQLState: 23000 2024-12-01T16:11:32.757+03:00 ERROR 13740 --- [Webservice1-OrMaSpr] [nio-8080-exec-2] o.h.engine.jdbc.spi.SqlExceptionHelper : ORA-00001: benzersiz kural (SYSTEM.SYS_C008344) ihlal edildi</w:t>
             </w:r>
           </w:p>
         </w:tc>
@@ -10760,6 +11197,7 @@
         </w:numPr>
       </w:pPr>
       <w:r>
+        <w:lastRenderedPageBreak/>
         <w:t>Ensure the Cascade Type</w:t>
       </w:r>
     </w:p>
@@ -10860,7 +11298,7 @@
                           <pic:cNvPicPr/>
                         </pic:nvPicPr>
                         <pic:blipFill>
-                          <a:blip r:embed="rId18"/>
+                          <a:blip r:embed="rId19"/>
                           <a:stretch>
                             <a:fillRect/>
                           </a:stretch>
@@ -10939,7 +11377,7 @@
                     <pic:cNvPicPr/>
                   </pic:nvPicPr>
                   <pic:blipFill>
-                    <a:blip r:embed="rId19"/>
+                    <a:blip r:embed="rId20"/>
                     <a:stretch>
                       <a:fillRect/>
                     </a:stretch>
@@ -11068,7 +11506,6 @@
         </w:numPr>
       </w:pPr>
       <w:r>
-        <w:lastRenderedPageBreak/>
         <w:t>Address sequence is null:</w:t>
       </w:r>
     </w:p>
@@ -11124,16 +11561,7 @@
           <w:sz w:val="28"/>
           <w:szCs w:val="28"/>
         </w:rPr>
-        <w:t xml:space="preserve">2.SYSTEM. </w:t>
-      </w:r>
-      <w:r>
-        <w:rPr>
-          <w:rFonts w:eastAsiaTheme="majorEastAsia" w:cstheme="majorBidi"/>
-          <w:color w:val="0F4761" w:themeColor="accent1" w:themeShade="BF"/>
-          <w:sz w:val="28"/>
-          <w:szCs w:val="28"/>
-        </w:rPr>
-        <w:t>SYS_C008341</w:t>
+        <w:t>2.SYSTEM. SYS_C008341</w:t>
       </w:r>
     </w:p>
     <w:p>
@@ -11157,6 +11585,7 @@
           </w:tcPr>
           <w:p>
             <w:r>
+              <w:lastRenderedPageBreak/>
               <w:t>could not execute statement [ORA-00001: benzersiz kural (SYSTEM.SYS_C008341) ihlal edildi ] [/* insert for com.demo.springbootoracle.entity.Address */insert into address (address_name,city,customer_id,postal_code,state,street,address_id) values (?,?,?,?,?,?,?)]; SQL [/* insert for com.demo.springbootoracle.entity.Address */insert into address (address_name,city,customer_id,postal_code,state,street,address_id) values (?,?,?,?,?,?,?)]; constraint [SYSTEM.SYS_C008341]</w:t>
             </w:r>
           </w:p>
@@ -11232,91 +11661,6 @@
                       <pic:pic xmlns:pic="http://schemas.openxmlformats.org/drawingml/2006/picture">
                         <pic:nvPicPr>
                           <pic:cNvPr id="1731278024" name=""/>
-                          <pic:cNvPicPr/>
-                        </pic:nvPicPr>
-                        <pic:blipFill>
-                          <a:blip r:embed="rId20"/>
-                          <a:stretch>
-                            <a:fillRect/>
-                          </a:stretch>
-                        </pic:blipFill>
-                        <pic:spPr>
-                          <a:xfrm>
-                            <a:off x="0" y="0"/>
-                            <a:ext cx="2581275" cy="438150"/>
-                          </a:xfrm>
-                          <a:prstGeom prst="rect">
-                            <a:avLst/>
-                          </a:prstGeom>
-                        </pic:spPr>
-                      </pic:pic>
-                    </a:graphicData>
-                  </a:graphic>
-                </wp:inline>
-              </w:drawing>
-            </w:r>
-          </w:p>
-        </w:tc>
-      </w:tr>
-      <w:tr>
-        <w:tc>
-          <w:tcPr>
-            <w:tcW w:w="4531" w:type="dxa"/>
-          </w:tcPr>
-          <w:p>
-            <w:r>
-              <w:t xml:space="preserve">SELECT constraint_name, column_name FROM all_cons_columns WHERE constraint_name = </w:t>
-            </w:r>
-            <w:r>
-              <w:rPr>
-                <w:color w:val="FF0000"/>
-              </w:rPr>
-              <w:t>'SYS_C00834</w:t>
-            </w:r>
-            <w:r>
-              <w:rPr>
-                <w:color w:val="FF0000"/>
-              </w:rPr>
-              <w:t>4</w:t>
-            </w:r>
-            <w:r>
-              <w:rPr>
-                <w:color w:val="FF0000"/>
-              </w:rPr>
-              <w:t>'</w:t>
-            </w:r>
-            <w:r>
-              <w:t>;</w:t>
-            </w:r>
-          </w:p>
-        </w:tc>
-        <w:tc>
-          <w:tcPr>
-            <w:tcW w:w="4531" w:type="dxa"/>
-          </w:tcPr>
-          <w:p>
-            <w:pPr>
-              <w:rPr>
-                <w:noProof/>
-              </w:rPr>
-            </w:pPr>
-            <w:r>
-              <w:rPr>
-                <w:noProof/>
-              </w:rPr>
-              <w:drawing>
-                <wp:inline distT="0" distB="0" distL="0" distR="0" wp14:anchorId="6CE809E3" wp14:editId="1CD0324B">
-                  <wp:extent cx="2581275" cy="438150"/>
-                  <wp:effectExtent l="0" t="0" r="9525" b="0"/>
-                  <wp:docPr id="1755425598" name="Picture 1"/>
-                  <wp:cNvGraphicFramePr>
-                    <a:graphicFrameLocks xmlns:a="http://schemas.openxmlformats.org/drawingml/2006/main" noChangeAspect="1"/>
-                  </wp:cNvGraphicFramePr>
-                  <a:graphic xmlns:a="http://schemas.openxmlformats.org/drawingml/2006/main">
-                    <a:graphicData uri="http://schemas.openxmlformats.org/drawingml/2006/picture">
-                      <pic:pic xmlns:pic="http://schemas.openxmlformats.org/drawingml/2006/picture">
-                        <pic:nvPicPr>
-                          <pic:cNvPr id="1755425598" name=""/>
                           <pic:cNvPicPr/>
                         </pic:nvPicPr>
                         <pic:blipFill>
@@ -11343,6 +11687,91 @@
           </w:p>
         </w:tc>
       </w:tr>
+      <w:tr>
+        <w:tc>
+          <w:tcPr>
+            <w:tcW w:w="4531" w:type="dxa"/>
+          </w:tcPr>
+          <w:p>
+            <w:r>
+              <w:t xml:space="preserve">SELECT constraint_name, column_name FROM all_cons_columns WHERE constraint_name = </w:t>
+            </w:r>
+            <w:r>
+              <w:rPr>
+                <w:color w:val="FF0000"/>
+              </w:rPr>
+              <w:t>'SYS_C00834</w:t>
+            </w:r>
+            <w:r>
+              <w:rPr>
+                <w:color w:val="FF0000"/>
+              </w:rPr>
+              <w:t>4</w:t>
+            </w:r>
+            <w:r>
+              <w:rPr>
+                <w:color w:val="FF0000"/>
+              </w:rPr>
+              <w:t>'</w:t>
+            </w:r>
+            <w:r>
+              <w:t>;</w:t>
+            </w:r>
+          </w:p>
+        </w:tc>
+        <w:tc>
+          <w:tcPr>
+            <w:tcW w:w="4531" w:type="dxa"/>
+          </w:tcPr>
+          <w:p>
+            <w:pPr>
+              <w:rPr>
+                <w:noProof/>
+              </w:rPr>
+            </w:pPr>
+            <w:r>
+              <w:rPr>
+                <w:noProof/>
+              </w:rPr>
+              <w:drawing>
+                <wp:inline distT="0" distB="0" distL="0" distR="0" wp14:anchorId="6CE809E3" wp14:editId="1CD0324B">
+                  <wp:extent cx="2581275" cy="438150"/>
+                  <wp:effectExtent l="0" t="0" r="9525" b="0"/>
+                  <wp:docPr id="1755425598" name="Picture 1"/>
+                  <wp:cNvGraphicFramePr>
+                    <a:graphicFrameLocks xmlns:a="http://schemas.openxmlformats.org/drawingml/2006/main" noChangeAspect="1"/>
+                  </wp:cNvGraphicFramePr>
+                  <a:graphic xmlns:a="http://schemas.openxmlformats.org/drawingml/2006/main">
+                    <a:graphicData uri="http://schemas.openxmlformats.org/drawingml/2006/picture">
+                      <pic:pic xmlns:pic="http://schemas.openxmlformats.org/drawingml/2006/picture">
+                        <pic:nvPicPr>
+                          <pic:cNvPr id="1755425598" name=""/>
+                          <pic:cNvPicPr/>
+                        </pic:nvPicPr>
+                        <pic:blipFill>
+                          <a:blip r:embed="rId22"/>
+                          <a:stretch>
+                            <a:fillRect/>
+                          </a:stretch>
+                        </pic:blipFill>
+                        <pic:spPr>
+                          <a:xfrm>
+                            <a:off x="0" y="0"/>
+                            <a:ext cx="2581275" cy="438150"/>
+                          </a:xfrm>
+                          <a:prstGeom prst="rect">
+                            <a:avLst/>
+                          </a:prstGeom>
+                        </pic:spPr>
+                      </pic:pic>
+                    </a:graphicData>
+                  </a:graphic>
+                </wp:inline>
+              </w:drawing>
+            </w:r>
+          </w:p>
+        </w:tc>
+      </w:tr>
     </w:tbl>
     <w:p>
       <w:r>
@@ -11395,7 +11824,7 @@
                           <pic:cNvPicPr/>
                         </pic:nvPicPr>
                         <pic:blipFill>
-                          <a:blip r:embed="rId22"/>
+                          <a:blip r:embed="rId23"/>
                           <a:stretch>
                             <a:fillRect/>
                           </a:stretch>
@@ -11442,7 +11871,7 @@
 </file>
 
 <file path=word/numbering.xml><?xml version="1.0" encoding="utf-8"?>
-<w:numbering xmlns:wpc="http://schemas.microsoft.com/office/word/2010/wordprocessingCanvas" xmlns:cx="http://schemas.microsoft.com/office/drawing/2014/chartex" xmlns:cx1="http://schemas.microsoft.com/office/drawing/2015/9/8/chartex" xmlns:cx2="http://schemas.microsoft.com/office/drawing/2015/10/21/chartex" xmlns:cx3="http://schemas.microsoft.com/office/drawing/2016/5/9/chartex" xmlns:cx4="http://schemas.microsoft.com/office/drawing/2016/5/10/chartex" xmlns:cx5="http://schemas.microsoft.com/office/drawing/2016/5/11/chartex" xmlns:cx6="http://schemas.microsoft.com/office/drawing/2016/5/12/chartex" xmlns:cx7="http://schemas.microsoft.com/office/drawing/2016/5/13/chartex" xmlns:cx8="http://schemas.microsoft.com/office/drawing/2016/5/14/chartex" xmlns:mc="http://schemas.openxmlformats.org/markup-compatibility/2006" xmlns:aink="http://schemas.microsoft.com/office/drawing/2016/ink" xmlns:am3d="http://schemas.microsoft.com/office/drawing/2017/model3d" xmlns:o="urn:schemas-microsoft-com:office:office" xmlns:oel="http://schemas.microsoft.com/office/2019/extlst" xmlns:r="http://schemas.openxmlformats.org/officeDocument/2006/relationships" xmlns:m="http://schemas.openxmlformats.org/officeDocument/2006/math" xmlns:v="urn:schemas-microsoft-com:vml" xmlns:wp14="http://schemas.microsoft.com/office/word/2010/wordprocessingDrawing" xmlns:wp="http://schemas.openxmlformats.org/drawingml/2006/wordprocessingDrawing" xmlns:w10="urn:schemas-microsoft-com:office:word" xmlns:w="http://schemas.openxmlformats.org/wordprocessingml/2006/main" xmlns:w14="http://schemas.microsoft.com/office/word/2010/wordml" xmlns:w15="http://schemas.microsoft.com/office/word/2012/wordml" xmlns:w16cex="http://schemas.microsoft.com/office/word/2018/wordml/cex" xmlns:w16cid="http://schemas.microsoft.com/office/word/2016/wordml/cid" xmlns:w16="http://schemas.microsoft.com/office/word/2018/wordml" xmlns:w16du="http://schemas.microsoft.com/office/word/2023/wordml/word16du" xmlns:w16sdtdh="http://schemas.microsoft.com/office/word/2020/wordml/sdtdatahash" xmlns:w16se="http://schemas.microsoft.com/office/word/2015/wordml/symex" xmlns:wpg="http://schemas.microsoft.com/office/word/2010/wordprocessingGroup" xmlns:wpi="http://schemas.microsoft.com/office/word/2010/wordprocessingInk" xmlns:wne="http://schemas.microsoft.com/office/word/2006/wordml" xmlns:wps="http://schemas.microsoft.com/office/word/2010/wordprocessingShape" mc:Ignorable="w14 w15 w16se w16cid w16 w16cex w16sdtdh w16du wp14">
+<w:numbering xmlns:wpc="http://schemas.microsoft.com/office/word/2010/wordprocessingCanvas" xmlns:cx="http://schemas.microsoft.com/office/drawing/2014/chartex" xmlns:cx1="http://schemas.microsoft.com/office/drawing/2015/9/8/chartex" xmlns:cx2="http://schemas.microsoft.com/office/drawing/2015/10/21/chartex" xmlns:cx3="http://schemas.microsoft.com/office/drawing/2016/5/9/chartex" xmlns:cx4="http://schemas.microsoft.com/office/drawing/2016/5/10/chartex" xmlns:cx5="http://schemas.microsoft.com/office/drawing/2016/5/11/chartex" xmlns:cx6="http://schemas.microsoft.com/office/drawing/2016/5/12/chartex" xmlns:cx7="http://schemas.microsoft.com/office/drawing/2016/5/13/chartex" xmlns:cx8="http://schemas.microsoft.com/office/drawing/2016/5/14/chartex" xmlns:mc="http://schemas.openxmlformats.org/markup-compatibility/2006" xmlns:aink="http://schemas.microsoft.com/office/drawing/2016/ink" xmlns:am3d="http://schemas.microsoft.com/office/drawing/2017/model3d" xmlns:o="urn:schemas-microsoft-com:office:office" xmlns:oel="http://schemas.microsoft.com/office/2019/extlst" xmlns:r="http://schemas.openxmlformats.org/officeDocument/2006/relationships" xmlns:m="http://schemas.openxmlformats.org/officeDocument/2006/math" xmlns:v="urn:schemas-microsoft-com:vml" xmlns:wp14="http://schemas.microsoft.com/office/word/2010/wordprocessingDrawing" xmlns:wp="http://schemas.openxmlformats.org/drawingml/2006/wordprocessingDrawing" xmlns:w10="urn:schemas-microsoft-com:office:word" xmlns:w="http://schemas.openxmlformats.org/wordprocessingml/2006/main" xmlns:w14="http://schemas.microsoft.com/office/word/2010/wordml" xmlns:w15="http://schemas.microsoft.com/office/word/2012/wordml" xmlns:w16cex="http://schemas.microsoft.com/office/word/2018/wordml/cex" xmlns:w16cid="http://schemas.microsoft.com/office/word/2016/wordml/cid" xmlns:w16="http://schemas.microsoft.com/office/word/2018/wordml" xmlns:w16du="http://schemas.microsoft.com/office/word/2023/wordml/word16du" xmlns:w16sdtdh="http://schemas.microsoft.com/office/word/2020/wordml/sdtdatahash" xmlns:w16sdtfl="http://schemas.microsoft.com/office/word/2024/wordml/sdtformatlock" xmlns:w16se="http://schemas.microsoft.com/office/word/2015/wordml/symex" xmlns:wpg="http://schemas.microsoft.com/office/word/2010/wordprocessingGroup" xmlns:wpi="http://schemas.microsoft.com/office/word/2010/wordprocessingInk" xmlns:wne="http://schemas.microsoft.com/office/word/2006/wordml" xmlns:wps="http://schemas.microsoft.com/office/word/2010/wordprocessingShape" mc:Ignorable="w14 w15 w16se w16cid w16 w16cex w16sdtdh w16sdtfl w16du wp14">
   <w:abstractNum w:abstractNumId="0" w15:restartNumberingAfterBreak="0">
     <w:nsid w:val="012A4D46"/>
     <w:multiLevelType w:val="hybridMultilevel"/>
@@ -12395,7 +12824,7 @@
 </file>
 
 <file path=word/styles.xml><?xml version="1.0" encoding="utf-8"?>
-<w:styles xmlns:mc="http://schemas.openxmlformats.org/markup-compatibility/2006" xmlns:r="http://schemas.openxmlformats.org/officeDocument/2006/relationships" xmlns:w="http://schemas.openxmlformats.org/wordprocessingml/2006/main" xmlns:w14="http://schemas.microsoft.com/office/word/2010/wordml" xmlns:w15="http://schemas.microsoft.com/office/word/2012/wordml" xmlns:w16cex="http://schemas.microsoft.com/office/word/2018/wordml/cex" xmlns:w16cid="http://schemas.microsoft.com/office/word/2016/wordml/cid" xmlns:w16="http://schemas.microsoft.com/office/word/2018/wordml" xmlns:w16du="http://schemas.microsoft.com/office/word/2023/wordml/word16du" xmlns:w16sdtdh="http://schemas.microsoft.com/office/word/2020/wordml/sdtdatahash" xmlns:w16se="http://schemas.microsoft.com/office/word/2015/wordml/symex" mc:Ignorable="w14 w15 w16se w16cid w16 w16cex w16sdtdh w16du">
+<w:styles xmlns:mc="http://schemas.openxmlformats.org/markup-compatibility/2006" xmlns:r="http://schemas.openxmlformats.org/officeDocument/2006/relationships" xmlns:w="http://schemas.openxmlformats.org/wordprocessingml/2006/main" xmlns:w14="http://schemas.microsoft.com/office/word/2010/wordml" xmlns:w15="http://schemas.microsoft.com/office/word/2012/wordml" xmlns:w16cex="http://schemas.microsoft.com/office/word/2018/wordml/cex" xmlns:w16cid="http://schemas.microsoft.com/office/word/2016/wordml/cid" xmlns:w16="http://schemas.microsoft.com/office/word/2018/wordml" xmlns:w16du="http://schemas.microsoft.com/office/word/2023/wordml/word16du" xmlns:w16sdtdh="http://schemas.microsoft.com/office/word/2020/wordml/sdtdatahash" xmlns:w16sdtfl="http://schemas.microsoft.com/office/word/2024/wordml/sdtformatlock" xmlns:w16se="http://schemas.microsoft.com/office/word/2015/wordml/symex" mc:Ignorable="w14 w15 w16se w16cid w16 w16cex w16sdtdh w16sdtfl w16du">
   <w:docDefaults>
     <w:rPrDefault>
       <w:rPr>

</xml_diff>